<commit_message>
Tableau SQL Test doc report update
</commit_message>
<xml_diff>
--- a/PostgreSQL report/Tableau SQL Test Document.docx
+++ b/PostgreSQL report/Tableau SQL Test Document.docx
@@ -1322,11 +1322,6 @@
               <w:t>;</w:t>
             </w:r>
           </w:p>
-          <w:p>
-            <w:pPr>
-              <w:spacing w:after="120" w:line="360" w:lineRule="auto"/>
-            </w:pPr>
-          </w:p>
         </w:tc>
         <w:tc>
           <w:tcPr>
@@ -2137,39 +2132,39 @@
                 <w:b/>
                 <w:bCs/>
               </w:rPr>
+              <w:t xml:space="preserve">GROUP BY </w:t>
+            </w:r>
+            <w:proofErr w:type="spellStart"/>
+            <w:r>
+              <w:rPr>
+                <w:b/>
+                <w:bCs/>
+              </w:rPr>
+              <w:t>age_band</w:t>
+            </w:r>
+            <w:proofErr w:type="spellEnd"/>
+            <w:r>
+              <w:rPr>
+                <w:b/>
+                <w:bCs/>
+              </w:rPr>
+              <w:t>, gender</w:t>
+            </w:r>
+          </w:p>
+          <w:p>
+            <w:pPr>
+              <w:spacing w:after="120"/>
+              <w:rPr>
+                <w:b/>
+                <w:bCs/>
+              </w:rPr>
+            </w:pPr>
+            <w:r>
+              <w:rPr>
+                <w:b/>
+                <w:bCs/>
+              </w:rPr>
               <w:lastRenderedPageBreak/>
-              <w:t xml:space="preserve">GROUP BY </w:t>
-            </w:r>
-            <w:proofErr w:type="spellStart"/>
-            <w:r>
-              <w:rPr>
-                <w:b/>
-                <w:bCs/>
-              </w:rPr>
-              <w:t>age_band</w:t>
-            </w:r>
-            <w:proofErr w:type="spellEnd"/>
-            <w:r>
-              <w:rPr>
-                <w:b/>
-                <w:bCs/>
-              </w:rPr>
-              <w:t>, gender</w:t>
-            </w:r>
-          </w:p>
-          <w:p>
-            <w:pPr>
-              <w:spacing w:after="120"/>
-              <w:rPr>
-                <w:b/>
-                <w:bCs/>
-              </w:rPr>
-            </w:pPr>
-            <w:r>
-              <w:rPr>
-                <w:b/>
-                <w:bCs/>
-              </w:rPr>
               <w:t xml:space="preserve">ORDER BY </w:t>
             </w:r>
             <w:proofErr w:type="spellStart"/>
@@ -2439,11 +2434,6 @@
               <w:t>attrition) DESC;</w:t>
             </w:r>
           </w:p>
-          <w:p>
-            <w:pPr>
-              <w:spacing w:after="120" w:line="360" w:lineRule="auto"/>
-            </w:pPr>
-          </w:p>
         </w:tc>
         <w:tc>
           <w:tcPr>
@@ -2787,11 +2777,6 @@
               <w:t>, gender DESC;</w:t>
             </w:r>
           </w:p>
-          <w:p>
-            <w:pPr>
-              <w:spacing w:line="360" w:lineRule="auto"/>
-            </w:pPr>
-          </w:p>
         </w:tc>
         <w:tc>
           <w:tcPr>
@@ -2988,121 +2973,121 @@
                 <w:b/>
                 <w:bCs/>
               </w:rPr>
+              <w:t xml:space="preserve">   FROM </w:t>
+            </w:r>
+            <w:proofErr w:type="spellStart"/>
+            <w:r>
+              <w:rPr>
+                <w:b/>
+                <w:bCs/>
+              </w:rPr>
+              <w:t>hrdata</w:t>
+            </w:r>
+            <w:proofErr w:type="spellEnd"/>
+          </w:p>
+          <w:p>
+            <w:pPr>
+              <w:spacing w:line="360" w:lineRule="auto"/>
+              <w:rPr>
+                <w:b/>
+                <w:bCs/>
+              </w:rPr>
+            </w:pPr>
+            <w:r>
+              <w:rPr>
+                <w:b/>
+                <w:bCs/>
+              </w:rPr>
+              <w:t xml:space="preserve">   GROUP BY </w:t>
+            </w:r>
+            <w:proofErr w:type="spellStart"/>
+            <w:r>
+              <w:rPr>
+                <w:b/>
+                <w:bCs/>
+              </w:rPr>
+              <w:t>job_role</w:t>
+            </w:r>
+            <w:proofErr w:type="spellEnd"/>
+            <w:r>
+              <w:rPr>
+                <w:b/>
+                <w:bCs/>
+              </w:rPr>
+              <w:t xml:space="preserve">, </w:t>
+            </w:r>
+            <w:proofErr w:type="spellStart"/>
+            <w:r>
+              <w:rPr>
+                <w:b/>
+                <w:bCs/>
+              </w:rPr>
+              <w:t>job_satisfaction</w:t>
+            </w:r>
+            <w:proofErr w:type="spellEnd"/>
+          </w:p>
+          <w:p>
+            <w:pPr>
+              <w:spacing w:line="360" w:lineRule="auto"/>
+              <w:rPr>
+                <w:b/>
+                <w:bCs/>
+              </w:rPr>
+            </w:pPr>
+            <w:r>
+              <w:rPr>
+                <w:b/>
+                <w:bCs/>
+              </w:rPr>
+              <w:t xml:space="preserve">   ORDER BY </w:t>
+            </w:r>
+            <w:proofErr w:type="spellStart"/>
+            <w:r>
+              <w:rPr>
+                <w:b/>
+                <w:bCs/>
+              </w:rPr>
+              <w:t>job_role</w:t>
+            </w:r>
+            <w:proofErr w:type="spellEnd"/>
+            <w:r>
+              <w:rPr>
+                <w:b/>
+                <w:bCs/>
+              </w:rPr>
+              <w:t xml:space="preserve">, </w:t>
+            </w:r>
+            <w:proofErr w:type="spellStart"/>
+            <w:r>
+              <w:rPr>
+                <w:b/>
+                <w:bCs/>
+              </w:rPr>
+              <w:t>job_satisfaction</w:t>
+            </w:r>
+            <w:proofErr w:type="spellEnd"/>
+            <w:r>
+              <w:rPr>
+                <w:b/>
+                <w:bCs/>
+              </w:rPr>
+              <w:t>'</w:t>
+            </w:r>
+          </w:p>
+          <w:p>
+            <w:pPr>
+              <w:spacing w:line="360" w:lineRule="auto"/>
+              <w:rPr>
+                <w:b/>
+                <w:bCs/>
+              </w:rPr>
+            </w:pPr>
+            <w:r>
+              <w:rPr>
+                <w:b/>
+                <w:bCs/>
+              </w:rPr>
               <w:lastRenderedPageBreak/>
-              <w:t xml:space="preserve">   FROM </w:t>
-            </w:r>
-            <w:proofErr w:type="spellStart"/>
-            <w:r>
-              <w:rPr>
-                <w:b/>
-                <w:bCs/>
-              </w:rPr>
-              <w:t>hrdata</w:t>
-            </w:r>
-            <w:proofErr w:type="spellEnd"/>
-          </w:p>
-          <w:p>
-            <w:pPr>
-              <w:spacing w:line="360" w:lineRule="auto"/>
-              <w:rPr>
-                <w:b/>
-                <w:bCs/>
-              </w:rPr>
-            </w:pPr>
-            <w:r>
-              <w:rPr>
-                <w:b/>
-                <w:bCs/>
-              </w:rPr>
-              <w:t xml:space="preserve">   GROUP BY </w:t>
-            </w:r>
-            <w:proofErr w:type="spellStart"/>
-            <w:r>
-              <w:rPr>
-                <w:b/>
-                <w:bCs/>
-              </w:rPr>
-              <w:t>job_role</w:t>
-            </w:r>
-            <w:proofErr w:type="spellEnd"/>
-            <w:r>
-              <w:rPr>
-                <w:b/>
-                <w:bCs/>
-              </w:rPr>
-              <w:t xml:space="preserve">, </w:t>
-            </w:r>
-            <w:proofErr w:type="spellStart"/>
-            <w:r>
-              <w:rPr>
-                <w:b/>
-                <w:bCs/>
-              </w:rPr>
-              <w:t>job_satisfaction</w:t>
-            </w:r>
-            <w:proofErr w:type="spellEnd"/>
-          </w:p>
-          <w:p>
-            <w:pPr>
-              <w:spacing w:line="360" w:lineRule="auto"/>
-              <w:rPr>
-                <w:b/>
-                <w:bCs/>
-              </w:rPr>
-            </w:pPr>
-            <w:r>
-              <w:rPr>
-                <w:b/>
-                <w:bCs/>
-              </w:rPr>
-              <w:t xml:space="preserve">   ORDER BY </w:t>
-            </w:r>
-            <w:proofErr w:type="spellStart"/>
-            <w:r>
-              <w:rPr>
-                <w:b/>
-                <w:bCs/>
-              </w:rPr>
-              <w:t>job_role</w:t>
-            </w:r>
-            <w:proofErr w:type="spellEnd"/>
-            <w:r>
-              <w:rPr>
-                <w:b/>
-                <w:bCs/>
-              </w:rPr>
-              <w:t xml:space="preserve">, </w:t>
-            </w:r>
-            <w:proofErr w:type="spellStart"/>
-            <w:r>
-              <w:rPr>
-                <w:b/>
-                <w:bCs/>
-              </w:rPr>
-              <w:t>job_satisfaction</w:t>
-            </w:r>
-            <w:proofErr w:type="spellEnd"/>
-            <w:r>
-              <w:rPr>
-                <w:b/>
-                <w:bCs/>
-              </w:rPr>
-              <w:t>'</w:t>
-            </w:r>
-          </w:p>
-          <w:p>
-            <w:pPr>
-              <w:spacing w:line="360" w:lineRule="auto"/>
-              <w:rPr>
-                <w:b/>
-                <w:bCs/>
-              </w:rPr>
-            </w:pPr>
-            <w:r>
-              <w:rPr>
-                <w:b/>
-                <w:bCs/>
-              </w:rPr>
               <w:tab/>
               <w:t xml:space="preserve">) AS </w:t>
             </w:r>
@@ -3931,6 +3916,7 @@
   <w:style w:type="character" w:default="1" w:styleId="DefaultParagraphFont">
     <w:name w:val="Default Paragraph Font"/>
     <w:uiPriority w:val="1"/>
+    <w:semiHidden/>
     <w:unhideWhenUsed/>
   </w:style>
   <w:style w:type="table" w:default="1" w:styleId="TableNormal">

</xml_diff>